<commit_message>
direct register and login fix
</commit_message>
<xml_diff>
--- a/guid.docx
+++ b/guid.docx
@@ -199,8 +199,6 @@
       <w:r>
         <w:t>start_python.bat</w:t>
       </w:r>
-      <w:bookmarkStart w:id="0" w:name="_GoBack"/>
-      <w:bookmarkEnd w:id="0"/>
     </w:p>
     <w:p>
       <w:pPr>
@@ -272,7 +270,29 @@
         </w:numPr>
       </w:pPr>
       <w:r>
-        <w:t>Then go to backend folder. Then run server.bat file</w:t>
+        <w:t>Then go to backend folder.</w:t>
+      </w:r>
+      <w:r>
+        <w:t xml:space="preserve"> Run “</w:t>
+      </w:r>
+      <w:proofErr w:type="spellStart"/>
+      <w:r>
+        <w:t>npm</w:t>
+      </w:r>
+      <w:proofErr w:type="spellEnd"/>
+      <w:r>
+        <w:t xml:space="preserve"> </w:t>
+      </w:r>
+      <w:proofErr w:type="spellStart"/>
+      <w:r>
+        <w:t>i</w:t>
+      </w:r>
+      <w:proofErr w:type="spellEnd"/>
+      <w:r>
+        <w:t>”</w:t>
+      </w:r>
+      <w:r>
+        <w:t xml:space="preserve"> Then run server.bat file</w:t>
       </w:r>
     </w:p>
     <w:p>
@@ -284,8 +304,16 @@
         </w:numPr>
       </w:pPr>
       <w:r>
-        <w:t>Go to client folder. Then run client.bat</w:t>
-      </w:r>
+        <w:t>Go to client folder.</w:t>
+      </w:r>
+      <w:r>
+        <w:t xml:space="preserve"> Run “yarn”</w:t>
+      </w:r>
+      <w:r>
+        <w:t xml:space="preserve"> Then run client.bat</w:t>
+      </w:r>
+      <w:bookmarkStart w:id="0" w:name="_GoBack"/>
+      <w:bookmarkEnd w:id="0"/>
     </w:p>
     <w:sectPr>
       <w:pgSz w:w="12240" w:h="15840"/>

</xml_diff>